<commit_message>
with base seed to save the projects
</commit_message>
<xml_diff>
--- a/איפיון בעברית/מסמך אפיון כללי.docx
+++ b/איפיון בעברית/מסמך אפיון כללי.docx
@@ -1158,118 +1158,6 @@
         <w:br/>
       </w:r>
     </w:p>
-    <w:p>
-      <w:r>
-        <w:t>3. **</w:t>
-      </w:r>
-      <w:proofErr w:type="spellStart"/>
-      <w:r>
-        <w:t>קורות</w:t>
-      </w:r>
-      <w:proofErr w:type="spellEnd"/>
-      <w:r>
-        <w:t xml:space="preserve"> </w:t>
-      </w:r>
-      <w:proofErr w:type="spellStart"/>
-      <w:r>
-        <w:t>חיים</w:t>
-      </w:r>
-      <w:proofErr w:type="spellEnd"/>
-      <w:r>
-        <w:t>**:</w:t>
-      </w:r>
-    </w:p>
-    <w:p>
-      <w:r>
-        <w:t xml:space="preserve">   - </w:t>
-      </w:r>
-      <w:proofErr w:type="spellStart"/>
-      <w:r>
-        <w:t>שם</w:t>
-      </w:r>
-      <w:proofErr w:type="spellEnd"/>
-      <w:r>
-        <w:t xml:space="preserve"> </w:t>
-      </w:r>
-      <w:proofErr w:type="spellStart"/>
-      <w:r>
-        <w:t>מלא</w:t>
-      </w:r>
-      <w:proofErr w:type="spellEnd"/>
-    </w:p>
-    <w:p>
-      <w:pPr>
-        <w:rPr>
-          <w:lang w:bidi="he-IL"/>
-        </w:rPr>
-      </w:pPr>
-      <w:r>
-        <w:t xml:space="preserve">   -</w:t>
-      </w:r>
-      <w:r>
-        <w:rPr>
-          <w:rFonts w:hint="cs"/>
-          <w:rtl/>
-          <w:lang w:bidi="he-IL"/>
-        </w:rPr>
-        <w:t xml:space="preserve">פרטי יצירת קשר (אימייל </w:t>
-      </w:r>
-      <w:proofErr w:type="spellStart"/>
-      <w:r>
-        <w:rPr>
-          <w:rFonts w:hint="cs"/>
-          <w:rtl/>
-          <w:lang w:bidi="he-IL"/>
-        </w:rPr>
-        <w:t>ווטצאפ</w:t>
-      </w:r>
-      <w:proofErr w:type="spellEnd"/>
-      <w:r>
-        <w:rPr>
-          <w:rFonts w:hint="cs"/>
-          <w:rtl/>
-          <w:lang w:bidi="he-IL"/>
-        </w:rPr>
-        <w:t xml:space="preserve"> טלפון + קישורים ל-</w:t>
-      </w:r>
-      <w:proofErr w:type="spellStart"/>
-      <w:r>
-        <w:rPr>
-          <w:rFonts w:hint="cs"/>
-          <w:rtl/>
-          <w:lang w:bidi="he-IL"/>
-        </w:rPr>
-        <w:t>לינקדאין</w:t>
-      </w:r>
-      <w:proofErr w:type="spellEnd"/>
-      <w:r>
-        <w:rPr>
-          <w:rFonts w:hint="cs"/>
-          <w:rtl/>
-          <w:lang w:bidi="he-IL"/>
-        </w:rPr>
-        <w:t xml:space="preserve"> ועוד אופציונאלי)</w:t>
-      </w:r>
-    </w:p>
-    <w:p>
-      <w:r>
-        <w:t xml:space="preserve">   - </w:t>
-      </w:r>
-      <w:proofErr w:type="spellStart"/>
-      <w:r>
-        <w:t>תיאור</w:t>
-      </w:r>
-      <w:proofErr w:type="spellEnd"/>
-      <w:r>
-        <w:t xml:space="preserve"> </w:t>
-      </w:r>
-      <w:proofErr w:type="spellStart"/>
-      <w:r>
-        <w:t>מקצועי</w:t>
-      </w:r>
-      <w:proofErr w:type="spellEnd"/>
-    </w:p>
-    <w:p/>
     <w:sectPr>
       <w:pgSz w:w="12240" w:h="15840"/>
       <w:pgMar w:top="1440" w:right="1800" w:bottom="1440" w:left="1800" w:header="720" w:footer="720" w:gutter="0"/>

</xml_diff>

<commit_message>
fixed addNewProject func in ui
</commit_message>
<xml_diff>
--- a/איפיון בעברית/מסמך אפיון כללי.docx
+++ b/איפיון בעברית/מסמך אפיון כללי.docx
@@ -6,428 +6,49 @@
       <w:pPr>
         <w:pStyle w:val="Heading1"/>
       </w:pPr>
-      <w:proofErr w:type="spellStart"/>
       <w:r>
-        <w:t>מסמך</w:t>
-      </w:r>
-      <w:proofErr w:type="spellEnd"/>
-      <w:r>
-        <w:t xml:space="preserve"> </w:t>
-      </w:r>
-      <w:proofErr w:type="spellStart"/>
-      <w:r>
-        <w:t>איפיון</w:t>
-      </w:r>
-      <w:proofErr w:type="spellEnd"/>
-      <w:r>
-        <w:t xml:space="preserve"> </w:t>
-      </w:r>
-      <w:proofErr w:type="spellStart"/>
-      <w:r>
-        <w:t>כללי</w:t>
-      </w:r>
-      <w:proofErr w:type="spellEnd"/>
-    </w:p>
-    <w:p>
-      <w:pPr>
-        <w:pStyle w:val="Heading2"/>
-      </w:pPr>
-      <w:proofErr w:type="spellStart"/>
-      <w:r>
-        <w:t>מטרת</w:t>
-      </w:r>
-      <w:proofErr w:type="spellEnd"/>
-      <w:r>
-        <w:t xml:space="preserve"> </w:t>
-      </w:r>
-      <w:proofErr w:type="spellStart"/>
-      <w:r>
-        <w:t>המערכת</w:t>
-      </w:r>
-      <w:proofErr w:type="spellEnd"/>
-    </w:p>
-    <w:p>
-      <w:proofErr w:type="spellStart"/>
-      <w:r>
-        <w:t>המערכת</w:t>
-      </w:r>
-      <w:proofErr w:type="spellEnd"/>
-      <w:r>
-        <w:t xml:space="preserve"> </w:t>
-      </w:r>
-      <w:proofErr w:type="spellStart"/>
-      <w:r>
-        <w:t>תאפשר</w:t>
-      </w:r>
-      <w:proofErr w:type="spellEnd"/>
-      <w:r>
-        <w:t xml:space="preserve"> </w:t>
-      </w:r>
-      <w:proofErr w:type="spellStart"/>
-      <w:r>
-        <w:t>להציג</w:t>
-      </w:r>
-      <w:proofErr w:type="spellEnd"/>
-      <w:r>
-        <w:t xml:space="preserve"> </w:t>
-      </w:r>
-      <w:proofErr w:type="spellStart"/>
-      <w:r>
-        <w:t>את</w:t>
-      </w:r>
-      <w:proofErr w:type="spellEnd"/>
-      <w:r>
-        <w:t xml:space="preserve"> </w:t>
-      </w:r>
-      <w:proofErr w:type="spellStart"/>
-      <w:r>
-        <w:t>כלל</w:t>
-      </w:r>
-      <w:proofErr w:type="spellEnd"/>
-      <w:r>
-        <w:t xml:space="preserve"> </w:t>
-      </w:r>
-      <w:proofErr w:type="spellStart"/>
-      <w:r>
-        <w:t>הפרויקטים</w:t>
-      </w:r>
-      <w:proofErr w:type="spellEnd"/>
-      <w:r>
-        <w:t xml:space="preserve"> </w:t>
-      </w:r>
-      <w:proofErr w:type="spellStart"/>
-      <w:r>
-        <w:t>שלך</w:t>
-      </w:r>
-      <w:proofErr w:type="spellEnd"/>
-      <w:r>
-        <w:t xml:space="preserve"> </w:t>
-      </w:r>
-      <w:proofErr w:type="spellStart"/>
-      <w:r>
-        <w:t>בצורה</w:t>
-      </w:r>
-      <w:proofErr w:type="spellEnd"/>
-      <w:r>
-        <w:t xml:space="preserve"> </w:t>
-      </w:r>
-      <w:proofErr w:type="spellStart"/>
-      <w:r>
-        <w:t>מסודרת</w:t>
-      </w:r>
-      <w:proofErr w:type="spellEnd"/>
-      <w:r>
-        <w:t xml:space="preserve"> </w:t>
-      </w:r>
-      <w:proofErr w:type="spellStart"/>
-      <w:r>
-        <w:t>ומרשימה</w:t>
-      </w:r>
-      <w:proofErr w:type="spellEnd"/>
-      <w:r>
-        <w:t xml:space="preserve">, </w:t>
-      </w:r>
-      <w:proofErr w:type="spellStart"/>
-      <w:r>
-        <w:t>לצד</w:t>
-      </w:r>
-      <w:proofErr w:type="spellEnd"/>
-      <w:r>
-        <w:t xml:space="preserve"> </w:t>
-      </w:r>
-      <w:proofErr w:type="spellStart"/>
-      <w:r>
-        <w:t>קורות</w:t>
-      </w:r>
-      <w:proofErr w:type="spellEnd"/>
-      <w:r>
-        <w:t xml:space="preserve"> </w:t>
-      </w:r>
-      <w:proofErr w:type="spellStart"/>
-      <w:r>
-        <w:t>חיים</w:t>
-      </w:r>
-      <w:proofErr w:type="spellEnd"/>
-      <w:r>
-        <w:t xml:space="preserve">. </w:t>
-      </w:r>
-      <w:proofErr w:type="spellStart"/>
-      <w:r>
-        <w:t>כמו</w:t>
-      </w:r>
-      <w:proofErr w:type="spellEnd"/>
-      <w:r>
-        <w:t xml:space="preserve"> </w:t>
-      </w:r>
-      <w:proofErr w:type="spellStart"/>
-      <w:r>
-        <w:t>כן</w:t>
-      </w:r>
-      <w:proofErr w:type="spellEnd"/>
-      <w:r>
-        <w:t xml:space="preserve">, </w:t>
-      </w:r>
-      <w:proofErr w:type="spellStart"/>
-      <w:r>
-        <w:t>תספק</w:t>
-      </w:r>
-      <w:proofErr w:type="spellEnd"/>
-      <w:r>
-        <w:t xml:space="preserve"> </w:t>
-      </w:r>
-      <w:proofErr w:type="spellStart"/>
-      <w:r>
-        <w:t>פלטפורמה</w:t>
-      </w:r>
-      <w:proofErr w:type="spellEnd"/>
-      <w:r>
-        <w:t xml:space="preserve"> </w:t>
-      </w:r>
-      <w:proofErr w:type="spellStart"/>
-      <w:r>
-        <w:t>פרטית</w:t>
-      </w:r>
-      <w:proofErr w:type="spellEnd"/>
-      <w:r>
-        <w:t xml:space="preserve"> </w:t>
-      </w:r>
-      <w:proofErr w:type="spellStart"/>
-      <w:r>
-        <w:t>לניהול</w:t>
-      </w:r>
-      <w:proofErr w:type="spellEnd"/>
-      <w:r>
-        <w:t xml:space="preserve"> </w:t>
-      </w:r>
-      <w:proofErr w:type="spellStart"/>
-      <w:r>
-        <w:t>והוספת</w:t>
-      </w:r>
-      <w:proofErr w:type="spellEnd"/>
-      <w:r>
-        <w:t xml:space="preserve"> </w:t>
-      </w:r>
-      <w:proofErr w:type="spellStart"/>
-      <w:r>
-        <w:t>פרויקטים</w:t>
-      </w:r>
-      <w:proofErr w:type="spellEnd"/>
-      <w:r>
-        <w:t xml:space="preserve"> </w:t>
-      </w:r>
-      <w:proofErr w:type="spellStart"/>
-      <w:r>
-        <w:t>חדשים</w:t>
-      </w:r>
-      <w:proofErr w:type="spellEnd"/>
-      <w:r>
-        <w:t xml:space="preserve"> </w:t>
-      </w:r>
-      <w:proofErr w:type="spellStart"/>
-      <w:r>
-        <w:t>עם</w:t>
-      </w:r>
-      <w:proofErr w:type="spellEnd"/>
-      <w:r>
-        <w:t xml:space="preserve"> </w:t>
-      </w:r>
-      <w:proofErr w:type="spellStart"/>
-      <w:r>
-        <w:t>אפשרות</w:t>
-      </w:r>
-      <w:proofErr w:type="spellEnd"/>
-      <w:r>
-        <w:t xml:space="preserve"> </w:t>
-      </w:r>
-      <w:proofErr w:type="spellStart"/>
-      <w:r>
-        <w:t>לעריכת</w:t>
-      </w:r>
-      <w:proofErr w:type="spellEnd"/>
-      <w:r>
-        <w:t xml:space="preserve"> </w:t>
-      </w:r>
-      <w:proofErr w:type="spellStart"/>
-      <w:r>
-        <w:t>סדר</w:t>
-      </w:r>
-      <w:proofErr w:type="spellEnd"/>
-      <w:r>
-        <w:t xml:space="preserve"> </w:t>
-      </w:r>
-      <w:proofErr w:type="spellStart"/>
-      <w:r>
-        <w:t>עדיפות</w:t>
-      </w:r>
-      <w:proofErr w:type="spellEnd"/>
-      <w:r>
-        <w:t>.</w:t>
+        <w:t>מסמך איפיון כללי</w:t>
       </w:r>
     </w:p>
     <w:p>
       <w:pPr>
         <w:pStyle w:val="Heading2"/>
       </w:pPr>
-      <w:proofErr w:type="spellStart"/>
       <w:r>
-        <w:t>רכיבי</w:t>
-      </w:r>
-      <w:proofErr w:type="spellEnd"/>
-      <w:r>
-        <w:t xml:space="preserve"> </w:t>
-      </w:r>
-      <w:proofErr w:type="spellStart"/>
-      <w:r>
-        <w:t>המערכת</w:t>
-      </w:r>
-      <w:proofErr w:type="spellEnd"/>
-    </w:p>
-    <w:p>
-      <w:r>
-        <w:t>1. **</w:t>
-      </w:r>
-      <w:proofErr w:type="spellStart"/>
-      <w:r>
-        <w:t>שרת</w:t>
-      </w:r>
-      <w:proofErr w:type="spellEnd"/>
-      <w:r>
-        <w:t xml:space="preserve">**: </w:t>
+        <w:t>מטרת המערכת</w:t>
       </w:r>
     </w:p>
     <w:p>
       <w:r>
-        <w:t xml:space="preserve">   - </w:t>
+        <w:t>המערכת תאפשר להציג את כלל הפרויקטים שלך בצורה מסודרת ומרשימה, לצד קורות חיים. כמו כן, תספק פלטפורמה פרטית לניהול והוספת פרויקטים חדשים עם אפשרות לעריכת סדר עדיפות.</w:t>
       </w:r>
-      <w:proofErr w:type="spellStart"/>
+    </w:p>
+    <w:p>
+      <w:pPr>
+        <w:pStyle w:val="Heading2"/>
+      </w:pPr>
       <w:r>
-        <w:t>שימוש</w:t>
-      </w:r>
-      <w:proofErr w:type="spellEnd"/>
-      <w:r>
-        <w:t xml:space="preserve"> ב-Node.js </w:t>
-      </w:r>
-      <w:proofErr w:type="spellStart"/>
-      <w:r>
-        <w:t>עם</w:t>
-      </w:r>
-      <w:proofErr w:type="spellEnd"/>
-      <w:r>
-        <w:t xml:space="preserve"> Express.</w:t>
+        <w:t>רכיבי המערכת</w:t>
       </w:r>
     </w:p>
     <w:p>
       <w:r>
-        <w:t xml:space="preserve">   - Middleware </w:t>
-      </w:r>
-      <w:proofErr w:type="spellStart"/>
-      <w:r>
-        <w:t>שיבדוק</w:t>
-      </w:r>
-      <w:proofErr w:type="spellEnd"/>
-      <w:r>
-        <w:t xml:space="preserve"> </w:t>
-      </w:r>
-      <w:proofErr w:type="spellStart"/>
-      <w:r>
-        <w:t>הרשאות</w:t>
-      </w:r>
-      <w:proofErr w:type="spellEnd"/>
-      <w:r>
-        <w:t xml:space="preserve"> </w:t>
-      </w:r>
-      <w:proofErr w:type="spellStart"/>
-      <w:r>
-        <w:t>לעדכון</w:t>
-      </w:r>
-      <w:proofErr w:type="spellEnd"/>
-      <w:r>
-        <w:t xml:space="preserve"> </w:t>
-      </w:r>
-      <w:proofErr w:type="spellStart"/>
-      <w:r>
-        <w:t>נתונים</w:t>
-      </w:r>
-      <w:proofErr w:type="spellEnd"/>
-      <w:r>
-        <w:t xml:space="preserve"> (</w:t>
-      </w:r>
-      <w:proofErr w:type="spellStart"/>
-      <w:r>
-        <w:t>באמצעות</w:t>
-      </w:r>
-      <w:proofErr w:type="spellEnd"/>
-      <w:r>
-        <w:t xml:space="preserve"> JWT).</w:t>
+        <w:t xml:space="preserve">1. **שרת**: </w:t>
       </w:r>
     </w:p>
     <w:p>
       <w:r>
-        <w:t xml:space="preserve">   - </w:t>
+        <w:t xml:space="preserve">   - שימוש ב-Node.js עם Express.</w:t>
       </w:r>
-      <w:proofErr w:type="spellStart"/>
+    </w:p>
+    <w:p>
       <w:r>
-        <w:t>פונקציונליות</w:t>
+        <w:t xml:space="preserve">   - Middleware שיבדוק הרשאות לעדכון נתונים (באמצעות JWT).</w:t>
       </w:r>
-      <w:proofErr w:type="spellEnd"/>
+    </w:p>
+    <w:p>
       <w:r>
-        <w:t xml:space="preserve"> ל-SEED </w:t>
-      </w:r>
-      <w:proofErr w:type="spellStart"/>
-      <w:r>
-        <w:t>להוספת</w:t>
-      </w:r>
-      <w:proofErr w:type="spellEnd"/>
-      <w:r>
-        <w:t xml:space="preserve"> </w:t>
-      </w:r>
-      <w:proofErr w:type="spellStart"/>
-      <w:r>
-        <w:t>נתוני</w:t>
-      </w:r>
-      <w:proofErr w:type="spellEnd"/>
-      <w:r>
-        <w:t xml:space="preserve"> </w:t>
-      </w:r>
-      <w:proofErr w:type="spellStart"/>
-      <w:r>
-        <w:t>ברירת</w:t>
-      </w:r>
-      <w:proofErr w:type="spellEnd"/>
-      <w:r>
-        <w:t xml:space="preserve"> </w:t>
-      </w:r>
-      <w:proofErr w:type="spellStart"/>
-      <w:r>
-        <w:t>מחדל</w:t>
-      </w:r>
-      <w:proofErr w:type="spellEnd"/>
-      <w:r>
-        <w:t xml:space="preserve"> (</w:t>
-      </w:r>
-      <w:proofErr w:type="spellStart"/>
-      <w:r>
-        <w:t>קורות</w:t>
-      </w:r>
-      <w:proofErr w:type="spellEnd"/>
-      <w:r>
-        <w:t xml:space="preserve"> </w:t>
-      </w:r>
-      <w:proofErr w:type="spellStart"/>
-      <w:r>
-        <w:t>חיים</w:t>
-      </w:r>
-      <w:proofErr w:type="spellEnd"/>
-      <w:r>
-        <w:t xml:space="preserve"> </w:t>
-      </w:r>
-      <w:proofErr w:type="spellStart"/>
-      <w:r>
-        <w:t>ופרויקטים</w:t>
-      </w:r>
-      <w:proofErr w:type="spellEnd"/>
-      <w:r>
-        <w:t>).</w:t>
+        <w:t xml:space="preserve">   - פונקציונליות ל-SEED להוספת נתוני ברירת מחדל (קורות חיים ופרויקטים).</w:t>
       </w:r>
     </w:p>
     <w:p>
@@ -435,15 +56,7 @@
         <w:t>2</w:t>
       </w:r>
       <w:r>
-        <w:t>. **</w:t>
-      </w:r>
-      <w:proofErr w:type="spellStart"/>
-      <w:r>
-        <w:t>קליינט</w:t>
-      </w:r>
-      <w:proofErr w:type="spellEnd"/>
-      <w:r>
-        <w:t xml:space="preserve">**: </w:t>
+        <w:t xml:space="preserve">. **קליינט**: </w:t>
       </w:r>
     </w:p>
     <w:p>
@@ -495,47 +108,7 @@
     </w:p>
     <w:p>
       <w:r>
-        <w:t xml:space="preserve">   - </w:t>
-      </w:r>
-      <w:proofErr w:type="spellStart"/>
-      <w:r>
-        <w:t>מיועד</w:t>
-      </w:r>
-      <w:proofErr w:type="spellEnd"/>
-      <w:r>
-        <w:t xml:space="preserve"> </w:t>
-      </w:r>
-      <w:proofErr w:type="spellStart"/>
-      <w:r>
-        <w:t>להצגת</w:t>
-      </w:r>
-      <w:proofErr w:type="spellEnd"/>
-      <w:r>
-        <w:t xml:space="preserve"> </w:t>
-      </w:r>
-      <w:proofErr w:type="spellStart"/>
-      <w:r>
-        <w:t>הפרויקטים</w:t>
-      </w:r>
-      <w:proofErr w:type="spellEnd"/>
-      <w:r>
-        <w:t xml:space="preserve"> </w:t>
-      </w:r>
-      <w:proofErr w:type="spellStart"/>
-      <w:r>
-        <w:t>וקורות</w:t>
-      </w:r>
-      <w:proofErr w:type="spellEnd"/>
-      <w:r>
-        <w:t xml:space="preserve"> </w:t>
-      </w:r>
-      <w:proofErr w:type="spellStart"/>
-      <w:r>
-        <w:t>החיים</w:t>
-      </w:r>
-      <w:proofErr w:type="spellEnd"/>
-      <w:r>
-        <w:t>.</w:t>
+        <w:t xml:space="preserve">   - מיועד להצגת הפרויקטים וקורות החיים.</w:t>
       </w:r>
     </w:p>
     <w:p>
@@ -545,71 +118,7 @@
         </w:rPr>
       </w:pPr>
       <w:r>
-        <w:t xml:space="preserve">   - </w:t>
-      </w:r>
-      <w:proofErr w:type="spellStart"/>
-      <w:r>
-        <w:t>כולל</w:t>
-      </w:r>
-      <w:proofErr w:type="spellEnd"/>
-      <w:r>
-        <w:t xml:space="preserve"> </w:t>
-      </w:r>
-      <w:proofErr w:type="spellStart"/>
-      <w:r>
-        <w:t>אפשרות</w:t>
-      </w:r>
-      <w:proofErr w:type="spellEnd"/>
-      <w:r>
-        <w:t xml:space="preserve"> </w:t>
-      </w:r>
-      <w:proofErr w:type="spellStart"/>
-      <w:r>
-        <w:t>יצירת</w:t>
-      </w:r>
-      <w:proofErr w:type="spellEnd"/>
-      <w:r>
-        <w:t xml:space="preserve"> </w:t>
-      </w:r>
-      <w:proofErr w:type="spellStart"/>
-      <w:r>
-        <w:t>קשר</w:t>
-      </w:r>
-      <w:proofErr w:type="spellEnd"/>
-      <w:r>
-        <w:t xml:space="preserve"> </w:t>
-      </w:r>
-      <w:proofErr w:type="spellStart"/>
-      <w:r>
-        <w:t>דרך</w:t>
-      </w:r>
-      <w:proofErr w:type="spellEnd"/>
-      <w:r>
-        <w:t xml:space="preserve"> </w:t>
-      </w:r>
-      <w:proofErr w:type="spellStart"/>
-      <w:r>
-        <w:t>מייל</w:t>
-      </w:r>
-      <w:proofErr w:type="spellEnd"/>
-      <w:r>
-        <w:t xml:space="preserve"> </w:t>
-      </w:r>
-      <w:proofErr w:type="spellStart"/>
-      <w:r>
-        <w:t>או</w:t>
-      </w:r>
-      <w:proofErr w:type="spellEnd"/>
-      <w:r>
-        <w:t xml:space="preserve"> </w:t>
-      </w:r>
-      <w:proofErr w:type="spellStart"/>
-      <w:r>
-        <w:t>ווצאפ</w:t>
-      </w:r>
-      <w:proofErr w:type="spellEnd"/>
-      <w:r>
-        <w:t>.</w:t>
+        <w:t xml:space="preserve">   - כולל אפשרות יצירת קשר דרך מייל או ווצאפ.</w:t>
       </w:r>
     </w:p>
     <w:p>
@@ -696,25 +205,7 @@
           <w:rtl/>
           <w:lang w:bidi="he-IL"/>
         </w:rPr>
-        <w:t xml:space="preserve">מיועד להוספת </w:t>
-      </w:r>
-      <w:proofErr w:type="spellStart"/>
-      <w:r>
-        <w:rPr>
-          <w:rFonts w:hint="cs"/>
-          <w:rtl/>
-          <w:lang w:bidi="he-IL"/>
-        </w:rPr>
-        <w:t>פרוייקט</w:t>
-      </w:r>
-      <w:proofErr w:type="spellEnd"/>
-      <w:r>
-        <w:rPr>
-          <w:rFonts w:hint="cs"/>
-          <w:rtl/>
-          <w:lang w:bidi="he-IL"/>
-        </w:rPr>
-        <w:t xml:space="preserve"> להצגה עם </w:t>
+        <w:t xml:space="preserve">מיועד להוספת פרוייקט להצגה עם </w:t>
       </w:r>
     </w:p>
     <w:p>
@@ -734,69 +225,23 @@
           <w:rtl/>
           <w:lang w:bidi="he-IL"/>
         </w:rPr>
-        <w:t xml:space="preserve">כותרת, תיאור קצר, תיאור מורחב, צילום מסך של </w:t>
+        <w:t>כותרת, תיאור קצר, תיאור מורחב, צילום מסך של הפרוייקט, ועוד קישורים אופציונאלים</w:t>
       </w:r>
-      <w:proofErr w:type="spellStart"/>
-      <w:r>
-        <w:rPr>
-          <w:rFonts w:hint="cs"/>
-          <w:rtl/>
-          <w:lang w:bidi="he-IL"/>
-        </w:rPr>
-        <w:t>הפרוייקט</w:t>
-      </w:r>
-      <w:proofErr w:type="spellEnd"/>
-      <w:r>
-        <w:rPr>
-          <w:rFonts w:hint="cs"/>
-          <w:rtl/>
-          <w:lang w:bidi="he-IL"/>
-        </w:rPr>
-        <w:t xml:space="preserve">, ועוד קישורים </w:t>
-      </w:r>
-      <w:proofErr w:type="spellStart"/>
-      <w:r>
-        <w:rPr>
-          <w:rFonts w:hint="cs"/>
-          <w:rtl/>
-          <w:lang w:bidi="he-IL"/>
-        </w:rPr>
-        <w:t>אופציונאלים</w:t>
-      </w:r>
-      <w:proofErr w:type="spellEnd"/>
     </w:p>
     <w:p>
       <w:pPr>
         <w:pStyle w:val="Heading2"/>
       </w:pPr>
-      <w:proofErr w:type="spellStart"/>
       <w:r>
         <w:t>טכנולוגיות</w:t>
       </w:r>
-      <w:proofErr w:type="spellEnd"/>
     </w:p>
     <w:p>
       <w:pPr>
         <w:pStyle w:val="ListBullet"/>
       </w:pPr>
       <w:r>
-        <w:t xml:space="preserve">- </w:t>
-      </w:r>
-      <w:proofErr w:type="spellStart"/>
-      <w:r>
-        <w:t>צד</w:t>
-      </w:r>
-      <w:proofErr w:type="spellEnd"/>
-      <w:r>
-        <w:t xml:space="preserve"> </w:t>
-      </w:r>
-      <w:proofErr w:type="spellStart"/>
-      <w:r>
-        <w:t>שרת</w:t>
-      </w:r>
-      <w:proofErr w:type="spellEnd"/>
-      <w:r>
-        <w:t>:</w:t>
+        <w:t>- צד שרת:</w:t>
       </w:r>
     </w:p>
     <w:p>
@@ -811,86 +256,31 @@
     </w:p>
     <w:p>
       <w:r>
-        <w:t xml:space="preserve">  - JWT </w:t>
-      </w:r>
-      <w:proofErr w:type="spellStart"/>
-      <w:r>
-        <w:t>לאימות</w:t>
-      </w:r>
-      <w:proofErr w:type="spellEnd"/>
-      <w:r>
-        <w:t xml:space="preserve"> </w:t>
-      </w:r>
-      <w:proofErr w:type="spellStart"/>
-      <w:r>
-        <w:t>משתמשים</w:t>
-      </w:r>
-      <w:proofErr w:type="spellEnd"/>
-    </w:p>
-    <w:p>
-      <w:r>
-        <w:t xml:space="preserve">  - MongoDB </w:t>
-      </w:r>
-      <w:proofErr w:type="spellStart"/>
-      <w:r>
-        <w:t>לניהול</w:t>
-      </w:r>
-      <w:proofErr w:type="spellEnd"/>
-      <w:r>
-        <w:t xml:space="preserve"> </w:t>
-      </w:r>
-      <w:proofErr w:type="spellStart"/>
-      <w:r>
-        <w:t>הנתונים</w:t>
-      </w:r>
-      <w:proofErr w:type="spellEnd"/>
-    </w:p>
-    <w:p>
-      <w:r>
-        <w:t xml:space="preserve">  - </w:t>
-      </w:r>
-      <w:proofErr w:type="spellStart"/>
-      <w:r>
-        <w:t>שימוש</w:t>
-      </w:r>
-      <w:proofErr w:type="spellEnd"/>
-      <w:r>
-        <w:t xml:space="preserve"> ב-import</w:t>
-      </w:r>
-    </w:p>
-    <w:p>
-      <w:pPr>
-        <w:pStyle w:val="ListBullet"/>
-      </w:pPr>
-      <w:r>
-        <w:t xml:space="preserve">- </w:t>
-      </w:r>
-      <w:proofErr w:type="spellStart"/>
-      <w:r>
-        <w:t>צד</w:t>
-      </w:r>
-      <w:proofErr w:type="spellEnd"/>
-      <w:r>
-        <w:t xml:space="preserve"> </w:t>
-      </w:r>
-      <w:proofErr w:type="spellStart"/>
-      <w:r>
-        <w:t>לקוח</w:t>
-      </w:r>
-      <w:proofErr w:type="spellEnd"/>
-      <w:r>
-        <w:t>:</w:t>
+        <w:t xml:space="preserve">  - JWT לאימות משתמשים</w:t>
       </w:r>
     </w:p>
     <w:p>
       <w:r>
-        <w:t xml:space="preserve">  - React + </w:t>
+        <w:t xml:space="preserve">  - MongoDB לניהול הנתונים</w:t>
       </w:r>
-      <w:proofErr w:type="spellStart"/>
+    </w:p>
+    <w:p>
       <w:r>
-        <w:t>Vite</w:t>
+        <w:t xml:space="preserve">  - שימוש ב-import</w:t>
       </w:r>
-      <w:proofErr w:type="spellEnd"/>
+    </w:p>
+    <w:p>
+      <w:pPr>
+        <w:pStyle w:val="ListBullet"/>
+      </w:pPr>
+      <w:r>
+        <w:t>- צד לקוח:</w:t>
+      </w:r>
+    </w:p>
+    <w:p>
+      <w:r>
+        <w:t xml:space="preserve">  - React + Vite</w:t>
+      </w:r>
     </w:p>
     <w:p>
       <w:r>
@@ -901,51 +291,20 @@
       <w:pPr>
         <w:pStyle w:val="Heading2"/>
       </w:pPr>
-      <w:proofErr w:type="spellStart"/>
       <w:r>
         <w:lastRenderedPageBreak/>
-        <w:t>מבנה</w:t>
-      </w:r>
-      <w:proofErr w:type="spellEnd"/>
-      <w:r>
-        <w:t xml:space="preserve"> </w:t>
-      </w:r>
-      <w:proofErr w:type="spellStart"/>
-      <w:r>
-        <w:t>הנתונים</w:t>
-      </w:r>
-      <w:proofErr w:type="spellEnd"/>
-    </w:p>
-    <w:p>
-      <w:r>
-        <w:t>1. **</w:t>
-      </w:r>
-      <w:proofErr w:type="spellStart"/>
-      <w:r>
-        <w:t>משתמשים</w:t>
-      </w:r>
-      <w:proofErr w:type="spellEnd"/>
-      <w:r>
-        <w:t>**:</w:t>
+        <w:t>מבנה הנתונים</w:t>
       </w:r>
     </w:p>
     <w:p>
       <w:r>
-        <w:t xml:space="preserve">   - </w:t>
+        <w:t>1. **משתמשים**:</w:t>
       </w:r>
-      <w:proofErr w:type="spellStart"/>
+    </w:p>
+    <w:p>
       <w:r>
-        <w:t>שם</w:t>
+        <w:t xml:space="preserve">   - שם משתמש</w:t>
       </w:r>
-      <w:proofErr w:type="spellEnd"/>
-      <w:r>
-        <w:t xml:space="preserve"> </w:t>
-      </w:r>
-      <w:proofErr w:type="spellStart"/>
-      <w:r>
-        <w:t>משתמש</w:t>
-      </w:r>
-      <w:proofErr w:type="spellEnd"/>
     </w:p>
     <w:p>
       <w:pPr>
@@ -954,56 +313,19 @@
         </w:rPr>
       </w:pPr>
       <w:r>
-        <w:t xml:space="preserve">   - </w:t>
-      </w:r>
-      <w:proofErr w:type="spellStart"/>
-      <w:r>
-        <w:t>סיסמה</w:t>
-      </w:r>
-      <w:proofErr w:type="spellEnd"/>
-      <w:r>
-        <w:t xml:space="preserve"> (</w:t>
-      </w:r>
-      <w:proofErr w:type="spellStart"/>
-      <w:r>
-        <w:t>מוצפנת</w:t>
-      </w:r>
-      <w:proofErr w:type="spellEnd"/>
-      <w:r>
-        <w:t>)</w:t>
+        <w:t xml:space="preserve">   - סיסמה (מוצפנת)</w:t>
       </w:r>
     </w:p>
     <w:p/>
     <w:p>
       <w:r>
-        <w:t>2. **</w:t>
-      </w:r>
-      <w:proofErr w:type="spellStart"/>
-      <w:r>
-        <w:t>פרויקטים</w:t>
-      </w:r>
-      <w:proofErr w:type="spellEnd"/>
-      <w:r>
-        <w:t>**:</w:t>
+        <w:t>2. **פרויקטים**:</w:t>
       </w:r>
     </w:p>
     <w:p>
       <w:r>
-        <w:t xml:space="preserve">   - </w:t>
+        <w:t xml:space="preserve">   - שם הפרויקט</w:t>
       </w:r>
-      <w:proofErr w:type="spellStart"/>
-      <w:r>
-        <w:t>שם</w:t>
-      </w:r>
-      <w:proofErr w:type="spellEnd"/>
-      <w:r>
-        <w:t xml:space="preserve"> </w:t>
-      </w:r>
-      <w:proofErr w:type="spellStart"/>
-      <w:r>
-        <w:t>הפרויקט</w:t>
-      </w:r>
-      <w:proofErr w:type="spellEnd"/>
     </w:p>
     <w:p>
       <w:pPr>
@@ -1070,25 +392,7 @@
           <w:rtl/>
           <w:lang w:bidi="he-IL"/>
         </w:rPr>
-        <w:t xml:space="preserve">קישור </w:t>
-      </w:r>
-      <w:proofErr w:type="spellStart"/>
-      <w:r>
-        <w:rPr>
-          <w:rFonts w:hint="cs"/>
-          <w:rtl/>
-          <w:lang w:bidi="he-IL"/>
-        </w:rPr>
-        <w:t>לגיט</w:t>
-      </w:r>
-      <w:proofErr w:type="spellEnd"/>
-      <w:r>
-        <w:rPr>
-          <w:rFonts w:hint="cs"/>
-          <w:rtl/>
-          <w:lang w:bidi="he-IL"/>
-        </w:rPr>
-        <w:t xml:space="preserve"> האב קלינט אופציונאלי</w:t>
+        <w:t>קישור לגיט האב קלינט אופציונאלי</w:t>
       </w:r>
       <w:r>
         <w:rPr>
@@ -1109,25 +413,7 @@
           <w:rtl/>
           <w:lang w:bidi="he-IL"/>
         </w:rPr>
-        <w:t xml:space="preserve">קישור </w:t>
-      </w:r>
-      <w:proofErr w:type="spellStart"/>
-      <w:r>
-        <w:rPr>
-          <w:rFonts w:hint="cs"/>
-          <w:rtl/>
-          <w:lang w:bidi="he-IL"/>
-        </w:rPr>
-        <w:t>לגיט</w:t>
-      </w:r>
-      <w:proofErr w:type="spellEnd"/>
-      <w:r>
-        <w:rPr>
-          <w:rFonts w:hint="cs"/>
-          <w:rtl/>
-          <w:lang w:bidi="he-IL"/>
-        </w:rPr>
-        <w:t xml:space="preserve"> האב צד </w:t>
+        <w:t xml:space="preserve">קישור לגיט האב צד </w:t>
       </w:r>
       <w:r>
         <w:rPr>
@@ -1155,25 +441,7 @@
           <w:rtl/>
           <w:lang w:bidi="he-IL"/>
         </w:rPr>
-        <w:t xml:space="preserve">קישור </w:t>
-      </w:r>
-      <w:proofErr w:type="spellStart"/>
-      <w:r>
-        <w:rPr>
-          <w:rFonts w:hint="cs"/>
-          <w:rtl/>
-          <w:lang w:bidi="he-IL"/>
-        </w:rPr>
-        <w:t>לגיט</w:t>
-      </w:r>
-      <w:proofErr w:type="spellEnd"/>
-      <w:r>
-        <w:rPr>
-          <w:rFonts w:hint="cs"/>
-          <w:rtl/>
-          <w:lang w:bidi="he-IL"/>
-        </w:rPr>
-        <w:t xml:space="preserve"> האב כללי אופציונאלי</w:t>
+        <w:t>קישור לגיט האב כללי אופציונאלי</w:t>
       </w:r>
     </w:p>
     <w:p>
@@ -1195,25 +463,7 @@
           <w:rtl/>
           <w:lang w:bidi="he-IL"/>
         </w:rPr>
-        <w:t xml:space="preserve">קישור </w:t>
-      </w:r>
-      <w:proofErr w:type="spellStart"/>
-      <w:r>
-        <w:rPr>
-          <w:rFonts w:hint="cs"/>
-          <w:rtl/>
-          <w:lang w:bidi="he-IL"/>
-        </w:rPr>
-        <w:t>לפרוייקט</w:t>
-      </w:r>
-      <w:proofErr w:type="spellEnd"/>
-      <w:r>
-        <w:rPr>
-          <w:rFonts w:hint="cs"/>
-          <w:rtl/>
-          <w:lang w:bidi="he-IL"/>
-        </w:rPr>
-        <w:t xml:space="preserve"> </w:t>
+        <w:t xml:space="preserve">קישור לפרוייקט </w:t>
       </w:r>
       <w:r>
         <w:br/>
@@ -1230,33 +480,7 @@
           <w:rtl/>
           <w:lang w:bidi="he-IL"/>
         </w:rPr>
-        <w:t xml:space="preserve">קישור </w:t>
-      </w:r>
-      <w:r>
-        <w:rPr>
-          <w:rFonts w:hint="cs"/>
-          <w:rtl/>
-          <w:lang w:bidi="he-IL"/>
-        </w:rPr>
-        <w:t xml:space="preserve">לצד שרת של </w:t>
-      </w:r>
-      <w:proofErr w:type="spellStart"/>
-      <w:r>
-        <w:rPr>
-          <w:rFonts w:hint="cs"/>
-          <w:rtl/>
-          <w:lang w:bidi="he-IL"/>
-        </w:rPr>
-        <w:t>הפרוייקט</w:t>
-      </w:r>
-      <w:proofErr w:type="spellEnd"/>
-      <w:r>
-        <w:rPr>
-          <w:rFonts w:hint="cs"/>
-          <w:rtl/>
-          <w:lang w:bidi="he-IL"/>
-        </w:rPr>
-        <w:t xml:space="preserve"> </w:t>
+        <w:t xml:space="preserve">קישור לצד שרת של הפרוייקט </w:t>
       </w:r>
     </w:p>
     <w:p>
@@ -1294,13 +518,7 @@
         </w:rPr>
       </w:pPr>
       <w:r>
-        <w:t>. **</w:t>
-      </w:r>
-      <w:r>
-        <w:t>utils</w:t>
-      </w:r>
-      <w:r>
-        <w:t>**</w:t>
+        <w:t>. **utils**</w:t>
       </w:r>
     </w:p>
     <w:p>
@@ -1314,59 +532,13 @@
           <w:lang w:bidi="he-IL"/>
         </w:rPr>
       </w:pPr>
-      <w:proofErr w:type="spellStart"/>
       <w:r>
         <w:rPr>
           <w:rFonts w:hint="cs"/>
           <w:rtl/>
           <w:lang w:bidi="he-IL"/>
         </w:rPr>
-        <w:t>פונקצייה</w:t>
-      </w:r>
-      <w:proofErr w:type="spellEnd"/>
-      <w:r>
-        <w:rPr>
-          <w:rFonts w:hint="cs"/>
-          <w:rtl/>
-          <w:lang w:bidi="he-IL"/>
-        </w:rPr>
-        <w:t xml:space="preserve"> שעוברת על כל </w:t>
-      </w:r>
-      <w:proofErr w:type="spellStart"/>
-      <w:r>
-        <w:rPr>
-          <w:rFonts w:hint="cs"/>
-          <w:rtl/>
-          <w:lang w:bidi="he-IL"/>
-        </w:rPr>
-        <w:t>הפרוייקטים</w:t>
-      </w:r>
-      <w:proofErr w:type="spellEnd"/>
-      <w:r>
-        <w:rPr>
-          <w:rFonts w:hint="cs"/>
-          <w:rtl/>
-          <w:lang w:bidi="he-IL"/>
-        </w:rPr>
-        <w:t xml:space="preserve"> שיש בהם קישור לצד שרת </w:t>
-      </w:r>
-      <w:proofErr w:type="spellStart"/>
-      <w:r>
-        <w:rPr>
-          <w:rFonts w:hint="cs"/>
-          <w:rtl/>
-          <w:lang w:bidi="he-IL"/>
-        </w:rPr>
-        <w:t>ומעירת</w:t>
-      </w:r>
-      <w:proofErr w:type="spellEnd"/>
-      <w:r>
-        <w:rPr>
-          <w:rFonts w:hint="cs"/>
-          <w:rtl/>
-          <w:lang w:bidi="he-IL"/>
-        </w:rPr>
-        <w:t xml:space="preserve"> את כל השירותים ומחזירה תגובה חיובית כאשר כל השירותים התעוררו</w:t>
+        <w:t>פונקצייה שעוברת על כל הפרוייקטים שיש בהם קישור לצד שרת ומעירת את כל השירותים ומחזירה תגובה חיובית כאשר כל השירותים התעוררו</w:t>
       </w:r>
     </w:p>
     <w:p>
@@ -1380,6 +552,14 @@
           <w:lang w:bidi="he-IL"/>
         </w:rPr>
       </w:pPr>
+      <w:r>
+        <w:rPr>
+          <w:rFonts w:hint="cs"/>
+          <w:rtl/>
+          <w:lang w:bidi="he-IL"/>
+        </w:rPr>
+        <w:t>לעשות פונקצייה שעושה כל אות ראשונה במילה אות באנגלית (בפרוייקט בזמן הייצירה)</w:t>
+      </w:r>
       <w:r>
         <w:br/>
       </w:r>

</xml_diff>

<commit_message>
add framer-motion dependency and update ESLint configuration; refactor ProjectCard and Projects components for improved readability
</commit_message>
<xml_diff>
--- a/איפיון בעברית/מסמך אפיון כללי.docx
+++ b/איפיון בעברית/מסמך אפיון כללי.docx
@@ -1036,7 +1036,26 @@
           <w:rtl w:val="true"/>
           <w:lang w:bidi="he-IL"/>
         </w:rPr>
-        <w:t>פונקציה שעוברת על כל הפרויקטים שיש בהם קישור לצד שרת ומעירה את כל השירותים ומחזירה תגובה חיובית כאשר כל השירותים התעוררו</w:t>
+        <w:t>לעבור על כל הפרויקטים ולדאוג שיש להם קובץ</w:t>
+      </w:r>
+      <w:r>
+        <w:rPr>
+          <w:lang w:bidi="he-IL"/>
+        </w:rPr>
+        <w:t xml:space="preserve">  </w:t>
+      </w:r>
+      <w:r>
+        <w:rPr>
+          <w:lang w:bidi="he-IL"/>
+        </w:rPr>
+        <w:t xml:space="preserve">readme </w:t>
+      </w:r>
+      <w:r>
+        <w:rPr>
+          <w:rtl w:val="true"/>
+          <w:lang w:bidi="he-IL"/>
+        </w:rPr>
+        <w:t>נורמלי</w:t>
       </w:r>
     </w:p>
     <w:p>
@@ -1053,28 +1072,24 @@
       <w:r>
         <w:rPr>
           <w:rtl w:val="true"/>
-          <w:lang w:bidi="he-IL"/>
         </w:rPr>
-        <w:t xml:space="preserve">לעשות פונקציה שעושה כל אות ראשונה במילה אות באנגלית </w:t>
+        <w:t xml:space="preserve">להסיף בלשונית ניהול אפשרויות נוספות </w:t>
       </w:r>
       <w:r>
         <w:rPr>
           <w:rtl w:val="true"/>
-          <w:lang w:bidi="he-IL"/>
         </w:rPr>
         <w:t>(</w:t>
       </w:r>
       <w:r>
         <w:rPr>
           <w:rtl w:val="true"/>
-          <w:lang w:bidi="he-IL"/>
         </w:rPr>
-        <w:t>בפרויקט בזמן היצירה</w:t>
+        <w:t>שיבחר את הסדר שיציג את הפרוייקטים לפי תאריך מהחדש לישן ולהיפך לפי שמות כותרת</w:t>
       </w:r>
       <w:r>
         <w:rPr>
           <w:rtl w:val="true"/>
-          <w:lang w:bidi="he-IL"/>
         </w:rPr>
         <w:t>)</w:t>
       </w:r>
@@ -1093,28 +1108,8 @@
       <w:r>
         <w:rPr>
           <w:rtl w:val="true"/>
-          <w:lang w:bidi="he-IL"/>
         </w:rPr>
-        <w:t>לעבור על כל הפרויקטים ולדאוג שיש להם קובץ</w:t>
-      </w:r>
-      <w:r>
-        <w:rPr>
-          <w:lang w:bidi="he-IL"/>
-        </w:rPr>
-        <w:t xml:space="preserve">  </w:t>
-      </w:r>
-      <w:r>
-        <w:rPr>
-          <w:lang w:bidi="he-IL"/>
-        </w:rPr>
-        <w:t xml:space="preserve">readme </w:t>
-      </w:r>
-      <w:r>
-        <w:rPr>
-          <w:rtl w:val="true"/>
-          <w:lang w:bidi="he-IL"/>
-        </w:rPr>
-        <w:t>נורמלי</w:t>
+        <w:t>לעשות קומפוננטת אלרט שתציג את התיאור המפורט על הפרוייקט בצורה יפה</w:t>
       </w:r>
     </w:p>
     <w:p>
@@ -1132,13 +1127,7 @@
         <w:rPr>
           <w:rtl w:val="true"/>
         </w:rPr>
-        <w:t>משתמש שמחובר להוסיף לו לשונית של “</w:t>
-      </w:r>
-      <w:r>
-        <w:rPr>
-          <w:rtl w:val="true"/>
-        </w:rPr>
-        <w:t>ניהול” ת</w:t>
+        <w:t>לעשות שהכל ירוץ בדוקר</w:t>
       </w:r>
     </w:p>
     <w:p>
@@ -1156,25 +1145,7 @@
         <w:rPr>
           <w:rtl w:val="true"/>
         </w:rPr>
-        <w:t xml:space="preserve">להסיף בלשונית ניהול אפשרויות נוספות </w:t>
-      </w:r>
-      <w:r>
-        <w:rPr>
-          <w:rtl w:val="true"/>
-        </w:rPr>
-        <w:t>(</w:t>
-      </w:r>
-      <w:r>
-        <w:rPr>
-          <w:rtl w:val="true"/>
-        </w:rPr>
-        <w:t>שיבחר את הסדר שיציג את הפרוייקטים לפי תאריך מהחדש לישן ולהיפך לפי שמות כותרת</w:t>
-      </w:r>
-      <w:r>
-        <w:rPr>
-          <w:rtl w:val="true"/>
-        </w:rPr>
-        <w:t>)</w:t>
+        <w:t>לעשות קובץ שגיאות מותאם אישית</w:t>
       </w:r>
     </w:p>
     <w:p>
@@ -1192,7 +1163,31 @@
         <w:rPr>
           <w:rtl w:val="true"/>
         </w:rPr>
-        <w:t>לעשות קומפוננטת אלרט שתציג את התיאור המפורט על הפרוייקט בצורה יפה</w:t>
+        <w:t>לעשות ש</w:t>
+      </w:r>
+      <w:r>
+        <w:rPr>
+          <w:rtl w:val="true"/>
+        </w:rPr>
+        <w:t>-</w:t>
+      </w:r>
+      <w:r>
+        <w:rPr>
+          <w:rtl w:val="true"/>
+        </w:rPr>
+        <w:t>כש</w:t>
+      </w:r>
+      <w:r>
+        <w:rPr>
+          <w:rtl w:val="true"/>
+        </w:rPr>
+        <w:t>-</w:t>
+      </w:r>
+      <w:r>
+        <w:rPr>
+          <w:rtl w:val="true"/>
+        </w:rPr>
+        <w:t>מעדכנים פרוייקט זה מוחק את התמונה הישנה</w:t>
       </w:r>
     </w:p>
     <w:p>
@@ -1209,8 +1204,9 @@
       <w:r>
         <w:rPr>
           <w:rtl w:val="true"/>
+          <w:lang w:bidi="he-IL"/>
         </w:rPr>
-        <w:t>לעשות שהכל ירוץ בדוקר</w:t>
+        <w:t>פונקציה שעוברת על כל הפרויקטים שיש בהם קישור לצד שרת ומעירה את כל השירותים ומחזירה תגובה חיובית כאשר כל השירותים התעוררו</w:t>
       </w:r>
     </w:p>
     <w:p>
@@ -1227,8 +1223,30 @@
       <w:r>
         <w:rPr>
           <w:rtl w:val="true"/>
+          <w:lang w:bidi="he-IL"/>
         </w:rPr>
-        <w:t>לעשות קובץ שגיאות מותאם אישית</w:t>
+        <w:t xml:space="preserve">לעשות פונקציה שעושה כל אות ראשונה במילה אות באנגלית </w:t>
+      </w:r>
+      <w:r>
+        <w:rPr>
+          <w:rtl w:val="true"/>
+          <w:lang w:bidi="he-IL"/>
+        </w:rPr>
+        <w:t>(</w:t>
+      </w:r>
+      <w:r>
+        <w:rPr>
+          <w:rtl w:val="true"/>
+          <w:lang w:bidi="he-IL"/>
+        </w:rPr>
+        <w:t>בפרויקט בזמן היצירה</w:t>
+      </w:r>
+      <w:r>
+        <w:rPr>
+          <w:rtl w:val="true"/>
+          <w:lang w:bidi="he-IL"/>
+        </w:rPr>
+        <w:t>)</w:t>
       </w:r>
     </w:p>
     <w:p>
@@ -1245,32 +1263,23 @@
       <w:r>
         <w:rPr>
           <w:rtl w:val="true"/>
+          <w:lang w:bidi="he-IL"/>
         </w:rPr>
-        <w:t>לעשות ש</w:t>
+        <w:t>לעשות שה</w:t>
       </w:r>
       <w:r>
         <w:rPr>
           <w:rtl w:val="true"/>
+          <w:lang w:bidi="he-IL"/>
         </w:rPr>
         <w:t>-</w:t>
       </w:r>
       <w:r>
         <w:rPr>
           <w:rtl w:val="true"/>
+          <w:lang w:bidi="he-IL"/>
         </w:rPr>
-        <w:t>כש</w:t>
-      </w:r>
-      <w:r>
-        <w:rPr>
-          <w:rtl w:val="true"/>
-        </w:rPr>
-        <w:t>-</w:t>
-      </w:r>
-      <w:r>
-        <w:rPr>
-          <w:rtl w:val="true"/>
-        </w:rPr>
-        <w:t>מעדכנים פרוייקט זה מוחק את התמונה הישנה</w:t>
+        <w:t>דף התחברות יהיה מעוצב יפה</w:t>
       </w:r>
       <w:r>
         <w:rPr/>

</xml_diff>